<commit_message>
Correzione scaling e aggiunto ridimensionamento immagine al cambiare della dimensione della finestra
</commit_message>
<xml_diff>
--- a/LSSolver.docx
+++ b/LSSolver.docx
@@ -13,6 +13,7 @@
           <w:szCs w:val="96"/>
         </w:rPr>
       </w:pPr>
+      <w:proofErr w:type="spellStart"/>
       <w:r>
         <w:rPr>
           <w:b/>
@@ -23,6 +24,7 @@
         </w:rPr>
         <w:t>JpegTransformer</w:t>
       </w:r>
+      <w:proofErr w:type="spellEnd"/>
     </w:p>
     <w:p>
       <w:pPr>
@@ -313,7 +315,25 @@
           <w:sz w:val="36"/>
           <w:szCs w:val="36"/>
         </w:rPr>
-        <w:t xml:space="preserve">L’algoritmo con il quale lo abbiamo confrontato per verificare risultati e tempistiche fa parte della libreria open source JTransforms disponibile sulla piattaforma GitHub al seguente link: </w:t>
+        <w:t xml:space="preserve">L’algoritmo con il quale lo abbiamo confrontato per verificare risultati e tempistiche fa parte della libreria open source </w:t>
+      </w:r>
+      <w:proofErr w:type="spellStart"/>
+      <w:r>
+        <w:rPr>
+          <w:color w:val="000000" w:themeColor="text1"/>
+          <w:sz w:val="36"/>
+          <w:szCs w:val="36"/>
+        </w:rPr>
+        <w:t>JTransforms</w:t>
+      </w:r>
+      <w:proofErr w:type="spellEnd"/>
+      <w:r>
+        <w:rPr>
+          <w:color w:val="000000" w:themeColor="text1"/>
+          <w:sz w:val="36"/>
+          <w:szCs w:val="36"/>
+        </w:rPr>
+        <w:t xml:space="preserve"> disponibile sulla piattaforma GitHub al seguente link: </w:t>
       </w:r>
       <w:hyperlink r:id="rId8" w:history="1">
         <w:r>
@@ -413,25 +433,66 @@
           <w:sz w:val="36"/>
           <w:szCs w:val="36"/>
         </w:rPr>
-        <w:t xml:space="preserve">La nostra versione presenta un andamento </w:t>
-      </w:r>
-      <w:r>
-        <w:rPr>
-          <w:color w:val="000000" w:themeColor="text1"/>
-          <w:sz w:val="36"/>
-          <w:szCs w:val="36"/>
-        </w:rPr>
-        <w:t>esponenziale ben visibile dal grafico, mentre l’algoritmo fast della libreria di JTransforms presenta una crescita irregolare al variare della matrice di input.</w:t>
-      </w:r>
-    </w:p>
-    <w:p>
-      <w:pPr>
-        <w:rPr>
-          <w:color w:val="000000" w:themeColor="text1"/>
-          <w:sz w:val="36"/>
-          <w:szCs w:val="36"/>
-        </w:rPr>
-      </w:pPr>
+        <w:t xml:space="preserve">La nostra versione </w:t>
+      </w:r>
+      <w:r>
+        <w:rPr>
+          <w:color w:val="000000" w:themeColor="text1"/>
+          <w:sz w:val="36"/>
+          <w:szCs w:val="36"/>
+        </w:rPr>
+        <w:t xml:space="preserve">inoltre </w:t>
+      </w:r>
+      <w:r>
+        <w:rPr>
+          <w:color w:val="000000" w:themeColor="text1"/>
+          <w:sz w:val="36"/>
+          <w:szCs w:val="36"/>
+        </w:rPr>
+        <w:t xml:space="preserve">presenta un andamento </w:t>
+      </w:r>
+      <w:r>
+        <w:rPr>
+          <w:color w:val="000000" w:themeColor="text1"/>
+          <w:sz w:val="36"/>
+          <w:szCs w:val="36"/>
+        </w:rPr>
+        <w:t xml:space="preserve">esponenziale ben visibile dal grafico, mentre l’algoritmo fast della libreria di </w:t>
+      </w:r>
+      <w:proofErr w:type="spellStart"/>
+      <w:r>
+        <w:rPr>
+          <w:color w:val="000000" w:themeColor="text1"/>
+          <w:sz w:val="36"/>
+          <w:szCs w:val="36"/>
+        </w:rPr>
+        <w:t>JTransforms</w:t>
+      </w:r>
+      <w:proofErr w:type="spellEnd"/>
+      <w:r>
+        <w:rPr>
+          <w:color w:val="000000" w:themeColor="text1"/>
+          <w:sz w:val="36"/>
+          <w:szCs w:val="36"/>
+        </w:rPr>
+        <w:t xml:space="preserve"> </w:t>
+      </w:r>
+      <w:r>
+        <w:rPr>
+          <w:color w:val="000000" w:themeColor="text1"/>
+          <w:sz w:val="36"/>
+          <w:szCs w:val="36"/>
+        </w:rPr>
+        <w:t xml:space="preserve">per matrici piccole </w:t>
+      </w:r>
+      <w:r>
+        <w:rPr>
+          <w:color w:val="000000" w:themeColor="text1"/>
+          <w:sz w:val="36"/>
+          <w:szCs w:val="36"/>
+        </w:rPr>
+        <w:t>presenta una crescita irregolare al variare della matrice di input.</w:t>
+      </w:r>
       <w:r>
         <w:rPr>
           <w:color w:val="000000" w:themeColor="text1"/>
@@ -653,8 +714,13 @@
         <w:fldChar w:fldCharType="end"/>
       </w:r>
       <w:r>
-        <w:t>. Grafico dei tempi di esecuzione dell'algoritmo preso dalla libreria JTransforms</w:t>
-      </w:r>
+        <w:t xml:space="preserve">. Grafico dei tempi di esecuzione dell'algoritmo preso dalla libreria </w:t>
+      </w:r>
+      <w:proofErr w:type="spellStart"/>
+      <w:r>
+        <w:t>JTransforms</w:t>
+      </w:r>
+      <w:proofErr w:type="spellEnd"/>
     </w:p>
     <w:p>
       <w:pPr>
@@ -899,7 +965,33 @@
           <w:sz w:val="36"/>
           <w:szCs w:val="36"/>
         </w:rPr>
-        <w:t>ione immagine pre modifiche</w:t>
+        <w:t xml:space="preserve">ione immagine </w:t>
+      </w:r>
+      <w:proofErr w:type="spellStart"/>
+      <w:r>
+        <w:rPr>
+          <w:color w:val="000000" w:themeColor="text1"/>
+          <w:sz w:val="36"/>
+          <w:szCs w:val="36"/>
+        </w:rPr>
+        <w:t>pre</w:t>
+      </w:r>
+      <w:proofErr w:type="spellEnd"/>
+      <w:r>
+        <w:rPr>
+          <w:color w:val="000000" w:themeColor="text1"/>
+          <w:sz w:val="36"/>
+          <w:szCs w:val="36"/>
+        </w:rPr>
+        <w:t>-</w:t>
+      </w:r>
+      <w:r>
+        <w:rPr>
+          <w:color w:val="000000" w:themeColor="text1"/>
+          <w:sz w:val="36"/>
+          <w:szCs w:val="36"/>
+        </w:rPr>
+        <w:t>modifiche</w:t>
       </w:r>
     </w:p>
     <w:p>
@@ -987,15 +1079,83 @@
           <w:sz w:val="36"/>
           <w:szCs w:val="36"/>
         </w:rPr>
-        <w:t xml:space="preserve">Come ambente di sviluppo ci siamo appoggiati a NetBeans che offre l’utilizzo di un interfaccia grafica per la programmazione sfruttando il linguaggio Java. All’intero del progetto </w:t>
-      </w:r>
-      <w:r>
-        <w:rPr>
-          <w:color w:val="000000" w:themeColor="text1"/>
-          <w:sz w:val="36"/>
-          <w:szCs w:val="36"/>
-        </w:rPr>
-        <w:t xml:space="preserve">abbiamo usufruito di JTransforms, una libreria open source che permette di applicare </w:t>
+        <w:t xml:space="preserve">Come ambente di sviluppo ci siamo appoggiati a </w:t>
+      </w:r>
+      <w:proofErr w:type="spellStart"/>
+      <w:r>
+        <w:rPr>
+          <w:color w:val="000000" w:themeColor="text1"/>
+          <w:sz w:val="36"/>
+          <w:szCs w:val="36"/>
+        </w:rPr>
+        <w:t>NetBeans</w:t>
+      </w:r>
+      <w:proofErr w:type="spellEnd"/>
+      <w:r>
+        <w:rPr>
+          <w:color w:val="000000" w:themeColor="text1"/>
+          <w:sz w:val="36"/>
+          <w:szCs w:val="36"/>
+        </w:rPr>
+        <w:t xml:space="preserve"> che offre l’utilizzo di </w:t>
+      </w:r>
+      <w:r>
+        <w:rPr>
+          <w:color w:val="000000" w:themeColor="text1"/>
+          <w:sz w:val="36"/>
+          <w:szCs w:val="36"/>
+        </w:rPr>
+        <w:t>un’interfaccia</w:t>
+      </w:r>
+      <w:r>
+        <w:rPr>
+          <w:color w:val="000000" w:themeColor="text1"/>
+          <w:sz w:val="36"/>
+          <w:szCs w:val="36"/>
+        </w:rPr>
+        <w:t xml:space="preserve"> grafica per la programmazione sfruttando il linguaggio Java. All’inter</w:t>
+      </w:r>
+      <w:r>
+        <w:rPr>
+          <w:color w:val="000000" w:themeColor="text1"/>
+          <w:sz w:val="36"/>
+          <w:szCs w:val="36"/>
+        </w:rPr>
+        <w:t>n</w:t>
+      </w:r>
+      <w:r>
+        <w:rPr>
+          <w:color w:val="000000" w:themeColor="text1"/>
+          <w:sz w:val="36"/>
+          <w:szCs w:val="36"/>
+        </w:rPr>
+        <w:t xml:space="preserve">o del progetto </w:t>
+      </w:r>
+      <w:r>
+        <w:rPr>
+          <w:color w:val="000000" w:themeColor="text1"/>
+          <w:sz w:val="36"/>
+          <w:szCs w:val="36"/>
+        </w:rPr>
+        <w:t xml:space="preserve">abbiamo usufruito di </w:t>
+      </w:r>
+      <w:proofErr w:type="spellStart"/>
+      <w:r>
+        <w:rPr>
+          <w:color w:val="000000" w:themeColor="text1"/>
+          <w:sz w:val="36"/>
+          <w:szCs w:val="36"/>
+        </w:rPr>
+        <w:t>JTransforms</w:t>
+      </w:r>
+      <w:proofErr w:type="spellEnd"/>
+      <w:r>
+        <w:rPr>
+          <w:color w:val="000000" w:themeColor="text1"/>
+          <w:sz w:val="36"/>
+          <w:szCs w:val="36"/>
+        </w:rPr>
+        <w:t xml:space="preserve">, una libreria open source che permette di applicare </w:t>
       </w:r>
       <w:r>
         <w:rPr>
@@ -1011,7 +1171,25 @@
           <w:sz w:val="36"/>
           <w:szCs w:val="36"/>
         </w:rPr>
-        <w:t>Discrete Cosine Transform (DCT)</w:t>
+        <w:t xml:space="preserve">Discrete Cosine </w:t>
+      </w:r>
+      <w:proofErr w:type="spellStart"/>
+      <w:r>
+        <w:rPr>
+          <w:color w:val="000000" w:themeColor="text1"/>
+          <w:sz w:val="36"/>
+          <w:szCs w:val="36"/>
+        </w:rPr>
+        <w:t>Transform</w:t>
+      </w:r>
+      <w:proofErr w:type="spellEnd"/>
+      <w:r>
+        <w:rPr>
+          <w:color w:val="000000" w:themeColor="text1"/>
+          <w:sz w:val="36"/>
+          <w:szCs w:val="36"/>
+        </w:rPr>
+        <w:t xml:space="preserve"> (DCT)</w:t>
       </w:r>
       <w:r>
         <w:rPr>
@@ -1196,7 +1374,25 @@
           <w:sz w:val="36"/>
           <w:szCs w:val="36"/>
         </w:rPr>
-        <w:t>Nella seguente immagine viene mostrato il codice per il quale tramite l’oggetto JFileChooser si prendere l’immagine dal percorso selezionato, in aggiunta abbiamo inserito un controllo per il quale l’utente possa solamente importare nel programma file bitmap.</w:t>
+        <w:t xml:space="preserve">Nella seguente immagine viene mostrato il codice per il quale tramite l’oggetto </w:t>
+      </w:r>
+      <w:proofErr w:type="spellStart"/>
+      <w:r>
+        <w:rPr>
+          <w:color w:val="000000" w:themeColor="text1"/>
+          <w:sz w:val="36"/>
+          <w:szCs w:val="36"/>
+        </w:rPr>
+        <w:t>JFileChooser</w:t>
+      </w:r>
+      <w:proofErr w:type="spellEnd"/>
+      <w:r>
+        <w:rPr>
+          <w:color w:val="000000" w:themeColor="text1"/>
+          <w:sz w:val="36"/>
+          <w:szCs w:val="36"/>
+        </w:rPr>
+        <w:t xml:space="preserve"> si prendere l’immagine dal percorso selezionato, in aggiunta abbiamo inserito un controllo per il quale l’utente possa solamente importare nel programma file bitmap.</w:t>
       </w:r>
     </w:p>
     <w:p>
@@ -1293,8 +1489,28 @@
           <w:sz w:val="36"/>
           <w:szCs w:val="36"/>
         </w:rPr>
-        <w:t>Punto 2 - Visualizzazione immagine pre modifiche</w:t>
-      </w:r>
+        <w:t xml:space="preserve">Punto 2 - Visualizzazione immagine </w:t>
+      </w:r>
+      <w:proofErr w:type="spellStart"/>
+      <w:proofErr w:type="gramStart"/>
+      <w:r>
+        <w:rPr>
+          <w:color w:val="A65E12" w:themeColor="accent2" w:themeShade="BF"/>
+          <w:sz w:val="36"/>
+          <w:szCs w:val="36"/>
+        </w:rPr>
+        <w:t>pre</w:t>
+      </w:r>
+      <w:proofErr w:type="spellEnd"/>
+      <w:r>
+        <w:rPr>
+          <w:color w:val="A65E12" w:themeColor="accent2" w:themeShade="BF"/>
+          <w:sz w:val="36"/>
+          <w:szCs w:val="36"/>
+        </w:rPr>
+        <w:t xml:space="preserve"> modifiche</w:t>
+      </w:r>
+      <w:proofErr w:type="gramEnd"/>
     </w:p>
     <w:p>
       <w:pPr>
@@ -1311,15 +1527,47 @@
           <w:szCs w:val="36"/>
         </w:rPr>
         <w:lastRenderedPageBreak/>
-        <w:t>Questo passaggio è molto semplice viene solamente visualizzata l’immagine proposta all’interno di una label</w:t>
-      </w:r>
-      <w:r>
-        <w:rPr>
-          <w:color w:val="000000" w:themeColor="text1"/>
-          <w:sz w:val="36"/>
-          <w:szCs w:val="36"/>
-        </w:rPr>
-        <w:t>, anche il codice risulta essere molto breve viene semplicemente ridimensionata l’immagine alla dimensione della label che la contiene.</w:t>
+        <w:t>Questo passaggio è molto semplice</w:t>
+      </w:r>
+      <w:r>
+        <w:rPr>
+          <w:color w:val="000000" w:themeColor="text1"/>
+          <w:sz w:val="36"/>
+          <w:szCs w:val="36"/>
+        </w:rPr>
+        <w:t>:</w:t>
+      </w:r>
+      <w:r>
+        <w:rPr>
+          <w:color w:val="000000" w:themeColor="text1"/>
+          <w:sz w:val="36"/>
+          <w:szCs w:val="36"/>
+        </w:rPr>
+        <w:t xml:space="preserve"> viene solamente visualizzata l’immagine proposta all’interno di una label</w:t>
+      </w:r>
+      <w:r>
+        <w:rPr>
+          <w:color w:val="000000" w:themeColor="text1"/>
+          <w:sz w:val="36"/>
+          <w:szCs w:val="36"/>
+        </w:rPr>
+        <w:t xml:space="preserve">, </w:t>
+      </w:r>
+      <w:r>
+        <w:rPr>
+          <w:color w:val="000000" w:themeColor="text1"/>
+          <w:sz w:val="36"/>
+          <w:szCs w:val="36"/>
+        </w:rPr>
+        <w:t>all’interno del codice</w:t>
+      </w:r>
+      <w:r>
+        <w:rPr>
+          <w:color w:val="000000" w:themeColor="text1"/>
+          <w:sz w:val="36"/>
+          <w:szCs w:val="36"/>
+        </w:rPr>
+        <w:t xml:space="preserve"> viene semplicemente ridimensionata l’immagine alla dimensione della label che la contiene.</w:t>
       </w:r>
     </w:p>
     <w:p>
@@ -1435,7 +1683,25 @@
           <w:sz w:val="36"/>
           <w:szCs w:val="36"/>
         </w:rPr>
-        <w:t>In questa sezione l’utente interagisce per definire i parametri per l’applicazione dell’algoritmo: il primo è il parametro f (numero intero) che stabilisce la grandezza dei blocchi sulla quale applicare la dct2 (blocchi fxf), mentre il secondo valore d (numero intero) è la soglia di taglio delle frequenze che deve essere compreso tra 0 e (2f-2).</w:t>
+        <w:t xml:space="preserve">In questa sezione l’utente interagisce per definire i parametri per l’applicazione dell’algoritmo: il primo è il parametro f (numero intero) che stabilisce la grandezza dei blocchi sulla quale applicare la dct2 (blocchi </w:t>
+      </w:r>
+      <w:proofErr w:type="spellStart"/>
+      <w:r>
+        <w:rPr>
+          <w:color w:val="000000" w:themeColor="text1"/>
+          <w:sz w:val="36"/>
+          <w:szCs w:val="36"/>
+        </w:rPr>
+        <w:t>fxf</w:t>
+      </w:r>
+      <w:proofErr w:type="spellEnd"/>
+      <w:r>
+        <w:rPr>
+          <w:color w:val="000000" w:themeColor="text1"/>
+          <w:sz w:val="36"/>
+          <w:szCs w:val="36"/>
+        </w:rPr>
+        <w:t>), mentre il secondo valore d (numero intero) è la soglia di taglio delle frequenze che deve essere compreso tra 0 e (2f-2).</w:t>
       </w:r>
       <w:r>
         <w:rPr>
@@ -1533,7 +1799,25 @@
           <w:sz w:val="36"/>
           <w:szCs w:val="36"/>
         </w:rPr>
-        <w:t xml:space="preserve">Il codice seguente è stato implementato per eseguire dei controlli sull’input affinchè i parametri inseriti dall’utente, anche se errati, possano essere corretti automaticamente dal programma senza causare eccezioni, sia per </w:t>
+        <w:t xml:space="preserve">Il codice seguente è stato implementato per eseguire dei controlli sull’input </w:t>
+      </w:r>
+      <w:proofErr w:type="spellStart"/>
+      <w:r>
+        <w:rPr>
+          <w:color w:val="000000" w:themeColor="text1"/>
+          <w:sz w:val="36"/>
+          <w:szCs w:val="36"/>
+        </w:rPr>
+        <w:t>affinchè</w:t>
+      </w:r>
+      <w:proofErr w:type="spellEnd"/>
+      <w:r>
+        <w:rPr>
+          <w:color w:val="000000" w:themeColor="text1"/>
+          <w:sz w:val="36"/>
+          <w:szCs w:val="36"/>
+        </w:rPr>
+        <w:t xml:space="preserve"> i parametri inseriti dall’utente, anche se errati, possano essere corretti automaticamente dal programma senza causare eccezioni, sia per </w:t>
       </w:r>
       <w:r>
         <w:rPr>
@@ -1676,7 +1960,25 @@
           <w:sz w:val="36"/>
           <w:szCs w:val="36"/>
         </w:rPr>
-        <w:t>viene gestita la creazione del blocco dell’immagine, tramite una classe Raster messa a disposizione da java.</w:t>
+        <w:t xml:space="preserve">viene gestita la creazione del blocco dell’immagine, tramite una classe </w:t>
+      </w:r>
+      <w:proofErr w:type="spellStart"/>
+      <w:r>
+        <w:rPr>
+          <w:color w:val="000000" w:themeColor="text1"/>
+          <w:sz w:val="36"/>
+          <w:szCs w:val="36"/>
+        </w:rPr>
+        <w:t>Raster</w:t>
+      </w:r>
+      <w:proofErr w:type="spellEnd"/>
+      <w:r>
+        <w:rPr>
+          <w:color w:val="000000" w:themeColor="text1"/>
+          <w:sz w:val="36"/>
+          <w:szCs w:val="36"/>
+        </w:rPr>
+        <w:t xml:space="preserve"> messa a disposizione da java.</w:t>
       </w:r>
     </w:p>
     <w:p>
@@ -1706,16 +2008,10 @@
           <w:sz w:val="36"/>
           <w:szCs w:val="36"/>
         </w:rPr>
-        <w:t xml:space="preserve">, questa parte di codice ha il compito di dividere i vari blocchi dell’immagine tramite il valore f inserito dall’utente </w:t>
-      </w:r>
-      <w:r>
-        <w:rPr>
-          <w:color w:val="000000" w:themeColor="text1"/>
-          <w:sz w:val="36"/>
-          <w:szCs w:val="36"/>
-        </w:rPr>
-        <w:t>(</w:t>
-      </w:r>
+        <w:t>, questa parte di codice ha il compito di dividere i vari blocchi dell’immagine tramite il valore f inserito dall’utente (</w:t>
+      </w:r>
+      <w:proofErr w:type="spellStart"/>
+      <w:proofErr w:type="gramStart"/>
       <w:r>
         <w:rPr>
           <w:color w:val="000000" w:themeColor="text1"/>
@@ -1732,6 +2028,8 @@
         </w:rPr>
         <w:t>getsamples</w:t>
       </w:r>
+      <w:proofErr w:type="spellEnd"/>
+      <w:proofErr w:type="gramEnd"/>
       <w:r>
         <w:rPr>
           <w:color w:val="000000" w:themeColor="text1"/>
@@ -1746,23 +2044,51 @@
           <w:sz w:val="36"/>
           <w:szCs w:val="36"/>
         </w:rPr>
-        <w:t>)</w:t>
-      </w:r>
-      <w:r>
-        <w:rPr>
-          <w:color w:val="000000" w:themeColor="text1"/>
-          <w:sz w:val="36"/>
-          <w:szCs w:val="36"/>
-        </w:rPr>
-        <w:t xml:space="preserve"> dall’apposita textbox dell’interfaccia e poi solo successivamente viene eseguita </w:t>
-      </w:r>
-      <w:r>
-        <w:rPr>
-          <w:color w:val="000000" w:themeColor="text1"/>
-          <w:sz w:val="36"/>
-          <w:szCs w:val="36"/>
-        </w:rPr>
-        <w:t>la dct2 su tutti questi blocchi (dct.forward(…)).</w:t>
+        <w:t xml:space="preserve">) dall’apposita </w:t>
+      </w:r>
+      <w:proofErr w:type="spellStart"/>
+      <w:r>
+        <w:rPr>
+          <w:color w:val="000000" w:themeColor="text1"/>
+          <w:sz w:val="36"/>
+          <w:szCs w:val="36"/>
+        </w:rPr>
+        <w:t>textbox</w:t>
+      </w:r>
+      <w:proofErr w:type="spellEnd"/>
+      <w:r>
+        <w:rPr>
+          <w:color w:val="000000" w:themeColor="text1"/>
+          <w:sz w:val="36"/>
+          <w:szCs w:val="36"/>
+        </w:rPr>
+        <w:t xml:space="preserve"> dell’interfaccia e poi solo successivamente viene eseguita </w:t>
+      </w:r>
+      <w:r>
+        <w:rPr>
+          <w:color w:val="000000" w:themeColor="text1"/>
+          <w:sz w:val="36"/>
+          <w:szCs w:val="36"/>
+        </w:rPr>
+        <w:t>la dct2 su tutti questi blocchi (</w:t>
+      </w:r>
+      <w:proofErr w:type="spellStart"/>
+      <w:r>
+        <w:rPr>
+          <w:color w:val="000000" w:themeColor="text1"/>
+          <w:sz w:val="36"/>
+          <w:szCs w:val="36"/>
+        </w:rPr>
+        <w:t>dct.forward</w:t>
+      </w:r>
+      <w:proofErr w:type="spellEnd"/>
+      <w:r>
+        <w:rPr>
+          <w:color w:val="000000" w:themeColor="text1"/>
+          <w:sz w:val="36"/>
+          <w:szCs w:val="36"/>
+        </w:rPr>
+        <w:t>(…)).</w:t>
       </w:r>
     </w:p>
     <w:p>
@@ -1816,15 +2142,51 @@
           <w:sz w:val="36"/>
           <w:szCs w:val="36"/>
         </w:rPr>
-        <w:t>nute dal raster de</w:t>
-      </w:r>
-      <w:r>
-        <w:rPr>
-          <w:color w:val="000000" w:themeColor="text1"/>
-          <w:sz w:val="36"/>
-          <w:szCs w:val="36"/>
-        </w:rPr>
-        <w:t>ll’immagine, mentre il secondo che cicla sull’array dei pixel dell’immagine.</w:t>
+        <w:t xml:space="preserve">nute dal </w:t>
+      </w:r>
+      <w:proofErr w:type="spellStart"/>
+      <w:r>
+        <w:rPr>
+          <w:color w:val="000000" w:themeColor="text1"/>
+          <w:sz w:val="36"/>
+          <w:szCs w:val="36"/>
+        </w:rPr>
+        <w:t>raster</w:t>
+      </w:r>
+      <w:proofErr w:type="spellEnd"/>
+      <w:r>
+        <w:rPr>
+          <w:color w:val="000000" w:themeColor="text1"/>
+          <w:sz w:val="36"/>
+          <w:szCs w:val="36"/>
+        </w:rPr>
+        <w:t xml:space="preserve"> de</w:t>
+      </w:r>
+      <w:r>
+        <w:rPr>
+          <w:color w:val="000000" w:themeColor="text1"/>
+          <w:sz w:val="36"/>
+          <w:szCs w:val="36"/>
+        </w:rPr>
+        <w:t xml:space="preserve">ll’immagine, mentre il secondo che </w:t>
+      </w:r>
+      <w:proofErr w:type="spellStart"/>
+      <w:r>
+        <w:rPr>
+          <w:color w:val="000000" w:themeColor="text1"/>
+          <w:sz w:val="36"/>
+          <w:szCs w:val="36"/>
+        </w:rPr>
+        <w:t>cicla</w:t>
+      </w:r>
+      <w:proofErr w:type="spellEnd"/>
+      <w:r>
+        <w:rPr>
+          <w:color w:val="000000" w:themeColor="text1"/>
+          <w:sz w:val="36"/>
+          <w:szCs w:val="36"/>
+        </w:rPr>
+        <w:t xml:space="preserve"> sull’array dei pixel dell’immagine.</w:t>
       </w:r>
     </w:p>
     <w:p>
@@ -1872,7 +2234,7 @@
       </w:pPr>
       <w:r>
         <w:rPr>
-          <w:color w:val="FFFF00"/>
+          <w:color w:val="FFC000"/>
           <w:sz w:val="36"/>
           <w:szCs w:val="36"/>
         </w:rPr>
@@ -1884,7 +2246,25 @@
           <w:sz w:val="36"/>
           <w:szCs w:val="36"/>
         </w:rPr>
-        <w:t>, viene ciclato tutto l’array eseguendo i seguenti passi per ogni valore: viene</w:t>
+        <w:t xml:space="preserve">, viene </w:t>
+      </w:r>
+      <w:proofErr w:type="spellStart"/>
+      <w:r>
+        <w:rPr>
+          <w:color w:val="000000" w:themeColor="text1"/>
+          <w:sz w:val="36"/>
+          <w:szCs w:val="36"/>
+        </w:rPr>
+        <w:t>ciclato</w:t>
+      </w:r>
+      <w:proofErr w:type="spellEnd"/>
+      <w:r>
+        <w:rPr>
+          <w:color w:val="000000" w:themeColor="text1"/>
+          <w:sz w:val="36"/>
+          <w:szCs w:val="36"/>
+        </w:rPr>
+        <w:t xml:space="preserve"> tutto l’array eseguendo i seguenti passi per ogni valore: viene</w:t>
       </w:r>
       <w:r>
         <w:rPr>
@@ -1922,7 +2302,25 @@
           <w:sz w:val="36"/>
           <w:szCs w:val="36"/>
         </w:rPr>
-        <w:t>, viene ricreata l’immagine tramite il Raster in scrittura.</w:t>
+        <w:t xml:space="preserve">, viene ricreata l’immagine tramite il </w:t>
+      </w:r>
+      <w:proofErr w:type="spellStart"/>
+      <w:r>
+        <w:rPr>
+          <w:color w:val="000000" w:themeColor="text1"/>
+          <w:sz w:val="36"/>
+          <w:szCs w:val="36"/>
+        </w:rPr>
+        <w:t>Raster</w:t>
+      </w:r>
+      <w:proofErr w:type="spellEnd"/>
+      <w:r>
+        <w:rPr>
+          <w:color w:val="000000" w:themeColor="text1"/>
+          <w:sz w:val="36"/>
+          <w:szCs w:val="36"/>
+        </w:rPr>
+        <w:t xml:space="preserve"> in scrittura.</w:t>
       </w:r>
     </w:p>
     <w:p>
@@ -2077,7 +2475,25 @@
           <w:sz w:val="36"/>
           <w:szCs w:val="36"/>
         </w:rPr>
-        <w:t>, affinchè si possano notare le differenze tra il prima e il dopo dall’applicazione del filtro</w:t>
+        <w:t xml:space="preserve">, </w:t>
+      </w:r>
+      <w:proofErr w:type="spellStart"/>
+      <w:r>
+        <w:rPr>
+          <w:color w:val="000000" w:themeColor="text1"/>
+          <w:sz w:val="36"/>
+          <w:szCs w:val="36"/>
+        </w:rPr>
+        <w:t>affinchè</w:t>
+      </w:r>
+      <w:proofErr w:type="spellEnd"/>
+      <w:r>
+        <w:rPr>
+          <w:color w:val="000000" w:themeColor="text1"/>
+          <w:sz w:val="36"/>
+          <w:szCs w:val="36"/>
+        </w:rPr>
+        <w:t xml:space="preserve"> si possano notare le differenze tra il prima e il dopo dall’applicazione del filtro</w:t>
       </w:r>
       <w:r>
         <w:rPr>
@@ -2193,6 +2609,7 @@
       </w:pPr>
       <w:r>
         <w:rPr>
+          <w:noProof/>
           <w:color w:val="000000" w:themeColor="text1"/>
           <w:sz w:val="36"/>
           <w:szCs w:val="36"/>
@@ -2245,6 +2662,7 @@
       </w:pPr>
       <w:r>
         <w:rPr>
+          <w:noProof/>
           <w:color w:val="000000" w:themeColor="text1"/>
           <w:sz w:val="36"/>
           <w:szCs w:val="36"/>
@@ -2297,6 +2715,7 @@
       </w:pPr>
       <w:r>
         <w:rPr>
+          <w:noProof/>
           <w:color w:val="000000" w:themeColor="text1"/>
           <w:sz w:val="36"/>
           <w:szCs w:val="36"/>
@@ -2350,6 +2769,7 @@
       </w:pPr>
       <w:r>
         <w:rPr>
+          <w:noProof/>
           <w:color w:val="000000" w:themeColor="text1"/>
           <w:sz w:val="36"/>
           <w:szCs w:val="36"/>
@@ -2402,6 +2822,7 @@
       </w:pPr>
       <w:r>
         <w:rPr>
+          <w:noProof/>
           <w:color w:val="000000" w:themeColor="text1"/>
           <w:sz w:val="36"/>
           <w:szCs w:val="36"/>
@@ -2455,6 +2876,7 @@
       </w:pPr>
       <w:r>
         <w:rPr>
+          <w:noProof/>
           <w:color w:val="000000" w:themeColor="text1"/>
           <w:sz w:val="36"/>
           <w:szCs w:val="36"/>

</xml_diff>

<commit_message>
sistemazione relazione e visualizzazione path immagine
</commit_message>
<xml_diff>
--- a/LSSolver.docx
+++ b/LSSolver.docx
@@ -1492,7 +1492,6 @@
         <w:t xml:space="preserve">Punto 2 - Visualizzazione immagine </w:t>
       </w:r>
       <w:proofErr w:type="spellStart"/>
-      <w:proofErr w:type="gramStart"/>
       <w:r>
         <w:rPr>
           <w:color w:val="A65E12" w:themeColor="accent2" w:themeShade="BF"/>
@@ -1510,7 +1509,6 @@
         </w:rPr>
         <w:t xml:space="preserve"> modifiche</w:t>
       </w:r>
-      <w:proofErr w:type="gramEnd"/>
     </w:p>
     <w:p>
       <w:pPr>
@@ -2011,7 +2009,6 @@
         <w:t>, questa parte di codice ha il compito di dividere i vari blocchi dell’immagine tramite il valore f inserito dall’utente (</w:t>
       </w:r>
       <w:proofErr w:type="spellStart"/>
-      <w:proofErr w:type="gramStart"/>
       <w:r>
         <w:rPr>
           <w:color w:val="000000" w:themeColor="text1"/>
@@ -2029,7 +2026,6 @@
         <w:t>getsamples</w:t>
       </w:r>
       <w:proofErr w:type="spellEnd"/>
-      <w:proofErr w:type="gramEnd"/>
       <w:r>
         <w:rPr>
           <w:color w:val="000000" w:themeColor="text1"/>
@@ -2585,7 +2581,23 @@
           <w:sz w:val="36"/>
           <w:szCs w:val="36"/>
         </w:rPr>
-        <w:t xml:space="preserve"> applicate sulle immagini fornite nella cartella di e-learning.</w:t>
+        <w:t xml:space="preserve"> applicate su</w:t>
+      </w:r>
+      <w:r>
+        <w:rPr>
+          <w:color w:val="000000" w:themeColor="text1"/>
+          <w:sz w:val="36"/>
+          <w:szCs w:val="36"/>
+        </w:rPr>
+        <w:t xml:space="preserve"> alcune</w:t>
+      </w:r>
+      <w:r>
+        <w:rPr>
+          <w:color w:val="000000" w:themeColor="text1"/>
+          <w:sz w:val="36"/>
+          <w:szCs w:val="36"/>
+        </w:rPr>
+        <w:t xml:space="preserve"> immagini fornite nella cartella di e-learning.</w:t>
       </w:r>
     </w:p>
     <w:p>
@@ -2615,10 +2627,10 @@
           <w:szCs w:val="36"/>
         </w:rPr>
         <w:drawing>
-          <wp:inline distT="0" distB="0" distL="0" distR="0" wp14:anchorId="55A6E2BD" wp14:editId="6D4089C6">
-            <wp:extent cx="6120130" cy="2987675"/>
-            <wp:effectExtent l="0" t="0" r="0" b="3175"/>
-            <wp:docPr id="478115797" name="Immagine 1"/>
+          <wp:inline distT="0" distB="0" distL="0" distR="0" wp14:anchorId="4D54DBD6" wp14:editId="55F044F3">
+            <wp:extent cx="5788549" cy="3451027"/>
+            <wp:effectExtent l="0" t="0" r="3175" b="0"/>
+            <wp:docPr id="1309483518" name="Immagine 1"/>
             <wp:cNvGraphicFramePr>
               <a:graphicFrameLocks xmlns:a="http://schemas.openxmlformats.org/drawingml/2006/main" noChangeAspect="1"/>
             </wp:cNvGraphicFramePr>
@@ -2626,7 +2638,7 @@
               <a:graphicData uri="http://schemas.openxmlformats.org/drawingml/2006/picture">
                 <pic:pic xmlns:pic="http://schemas.openxmlformats.org/drawingml/2006/picture">
                   <pic:nvPicPr>
-                    <pic:cNvPr id="478115797" name=""/>
+                    <pic:cNvPr id="1309483518" name=""/>
                     <pic:cNvPicPr/>
                   </pic:nvPicPr>
                   <pic:blipFill>
@@ -2638,7 +2650,7 @@
                   <pic:spPr>
                     <a:xfrm>
                       <a:off x="0" y="0"/>
-                      <a:ext cx="6120130" cy="2987675"/>
+                      <a:ext cx="5801397" cy="3458687"/>
                     </a:xfrm>
                     <a:prstGeom prst="rect">
                       <a:avLst/>
@@ -2668,10 +2680,10 @@
           <w:szCs w:val="36"/>
         </w:rPr>
         <w:drawing>
-          <wp:inline distT="0" distB="0" distL="0" distR="0" wp14:anchorId="68A6EFF0" wp14:editId="191AE722">
-            <wp:extent cx="6120130" cy="3062605"/>
+          <wp:inline distT="0" distB="0" distL="0" distR="0" wp14:anchorId="50F39B99" wp14:editId="241C611A">
+            <wp:extent cx="5812403" cy="3462836"/>
             <wp:effectExtent l="0" t="0" r="0" b="4445"/>
-            <wp:docPr id="1268851075" name="Immagine 1"/>
+            <wp:docPr id="1706547184" name="Immagine 1"/>
             <wp:cNvGraphicFramePr>
               <a:graphicFrameLocks xmlns:a="http://schemas.openxmlformats.org/drawingml/2006/main" noChangeAspect="1"/>
             </wp:cNvGraphicFramePr>
@@ -2679,7 +2691,7 @@
               <a:graphicData uri="http://schemas.openxmlformats.org/drawingml/2006/picture">
                 <pic:pic xmlns:pic="http://schemas.openxmlformats.org/drawingml/2006/picture">
                   <pic:nvPicPr>
-                    <pic:cNvPr id="1268851075" name=""/>
+                    <pic:cNvPr id="1706547184" name=""/>
                     <pic:cNvPicPr/>
                   </pic:nvPicPr>
                   <pic:blipFill>
@@ -2691,7 +2703,7 @@
                   <pic:spPr>
                     <a:xfrm>
                       <a:off x="0" y="0"/>
-                      <a:ext cx="6120130" cy="3062605"/>
+                      <a:ext cx="5821048" cy="3467986"/>
                     </a:xfrm>
                     <a:prstGeom prst="rect">
                       <a:avLst/>
@@ -2713,6 +2725,16 @@
           <w:szCs w:val="36"/>
         </w:rPr>
       </w:pPr>
+    </w:p>
+    <w:p>
+      <w:pPr>
+        <w:jc w:val="center"/>
+        <w:rPr>
+          <w:color w:val="000000" w:themeColor="text1"/>
+          <w:sz w:val="36"/>
+          <w:szCs w:val="36"/>
+        </w:rPr>
+      </w:pPr>
       <w:r>
         <w:rPr>
           <w:noProof/>
@@ -2720,12 +2742,11 @@
           <w:sz w:val="36"/>
           <w:szCs w:val="36"/>
         </w:rPr>
-        <w:lastRenderedPageBreak/>
         <w:drawing>
-          <wp:inline distT="0" distB="0" distL="0" distR="0" wp14:anchorId="641A9DB5" wp14:editId="77F746C2">
-            <wp:extent cx="6120130" cy="3099435"/>
-            <wp:effectExtent l="0" t="0" r="0" b="5715"/>
-            <wp:docPr id="1847158463" name="Immagine 1"/>
+          <wp:inline distT="0" distB="0" distL="0" distR="0" wp14:anchorId="14E77E31" wp14:editId="54AE0858">
+            <wp:extent cx="5438692" cy="3224392"/>
+            <wp:effectExtent l="0" t="0" r="0" b="0"/>
+            <wp:docPr id="2095589499" name="Immagine 1"/>
             <wp:cNvGraphicFramePr>
               <a:graphicFrameLocks xmlns:a="http://schemas.openxmlformats.org/drawingml/2006/main" noChangeAspect="1"/>
             </wp:cNvGraphicFramePr>
@@ -2733,7 +2754,7 @@
               <a:graphicData uri="http://schemas.openxmlformats.org/drawingml/2006/picture">
                 <pic:pic xmlns:pic="http://schemas.openxmlformats.org/drawingml/2006/picture">
                   <pic:nvPicPr>
-                    <pic:cNvPr id="1847158463" name=""/>
+                    <pic:cNvPr id="2095589499" name=""/>
                     <pic:cNvPicPr/>
                   </pic:nvPicPr>
                   <pic:blipFill>
@@ -2745,7 +2766,7 @@
                   <pic:spPr>
                     <a:xfrm>
                       <a:off x="0" y="0"/>
-                      <a:ext cx="6120130" cy="3099435"/>
+                      <a:ext cx="5450827" cy="3231586"/>
                     </a:xfrm>
                     <a:prstGeom prst="rect">
                       <a:avLst/>
@@ -2767,6 +2788,16 @@
           <w:szCs w:val="36"/>
         </w:rPr>
       </w:pPr>
+    </w:p>
+    <w:p>
+      <w:pPr>
+        <w:jc w:val="center"/>
+        <w:rPr>
+          <w:color w:val="000000" w:themeColor="text1"/>
+          <w:sz w:val="36"/>
+          <w:szCs w:val="36"/>
+        </w:rPr>
+      </w:pPr>
       <w:r>
         <w:rPr>
           <w:noProof/>
@@ -2775,10 +2806,10 @@
           <w:szCs w:val="36"/>
         </w:rPr>
         <w:drawing>
-          <wp:inline distT="0" distB="0" distL="0" distR="0" wp14:anchorId="7574D0FB" wp14:editId="662398DB">
-            <wp:extent cx="6120130" cy="3028315"/>
-            <wp:effectExtent l="0" t="0" r="0" b="635"/>
-            <wp:docPr id="714569711" name="Immagine 1" descr="Immagine che contiene testo, schermata, software, Software multimediale&#10;&#10;Descrizione generata automaticamente"/>
+          <wp:inline distT="0" distB="0" distL="0" distR="0" wp14:anchorId="63E01432" wp14:editId="6C08A5DE">
+            <wp:extent cx="5390984" cy="3219041"/>
+            <wp:effectExtent l="0" t="0" r="635" b="635"/>
+            <wp:docPr id="2065155688" name="Immagine 1" descr="Immagine che contiene testo, schermata, Software multimediale, Sito Web&#10;&#10;Descrizione generata automaticamente"/>
             <wp:cNvGraphicFramePr>
               <a:graphicFrameLocks xmlns:a="http://schemas.openxmlformats.org/drawingml/2006/main" noChangeAspect="1"/>
             </wp:cNvGraphicFramePr>
@@ -2786,7 +2817,7 @@
               <a:graphicData uri="http://schemas.openxmlformats.org/drawingml/2006/picture">
                 <pic:pic xmlns:pic="http://schemas.openxmlformats.org/drawingml/2006/picture">
                   <pic:nvPicPr>
-                    <pic:cNvPr id="714569711" name="Immagine 1" descr="Immagine che contiene testo, schermata, software, Software multimediale&#10;&#10;Descrizione generata automaticamente"/>
+                    <pic:cNvPr id="2065155688" name="Immagine 1" descr="Immagine che contiene testo, schermata, Software multimediale, Sito Web&#10;&#10;Descrizione generata automaticamente"/>
                     <pic:cNvPicPr/>
                   </pic:nvPicPr>
                   <pic:blipFill>
@@ -2798,7 +2829,7 @@
                   <pic:spPr>
                     <a:xfrm>
                       <a:off x="0" y="0"/>
-                      <a:ext cx="6120130" cy="3028315"/>
+                      <a:ext cx="5402295" cy="3225795"/>
                     </a:xfrm>
                     <a:prstGeom prst="rect">
                       <a:avLst/>
@@ -2820,50 +2851,6 @@
           <w:szCs w:val="36"/>
         </w:rPr>
       </w:pPr>
-      <w:r>
-        <w:rPr>
-          <w:noProof/>
-          <w:color w:val="000000" w:themeColor="text1"/>
-          <w:sz w:val="36"/>
-          <w:szCs w:val="36"/>
-        </w:rPr>
-        <w:lastRenderedPageBreak/>
-        <w:drawing>
-          <wp:inline distT="0" distB="0" distL="0" distR="0" wp14:anchorId="0D60A93A" wp14:editId="5E11C8F9">
-            <wp:extent cx="6120130" cy="3062605"/>
-            <wp:effectExtent l="0" t="0" r="0" b="4445"/>
-            <wp:docPr id="652846169" name="Immagine 1"/>
-            <wp:cNvGraphicFramePr>
-              <a:graphicFrameLocks xmlns:a="http://schemas.openxmlformats.org/drawingml/2006/main" noChangeAspect="1"/>
-            </wp:cNvGraphicFramePr>
-            <a:graphic xmlns:a="http://schemas.openxmlformats.org/drawingml/2006/main">
-              <a:graphicData uri="http://schemas.openxmlformats.org/drawingml/2006/picture">
-                <pic:pic xmlns:pic="http://schemas.openxmlformats.org/drawingml/2006/picture">
-                  <pic:nvPicPr>
-                    <pic:cNvPr id="652846169" name=""/>
-                    <pic:cNvPicPr/>
-                  </pic:nvPicPr>
-                  <pic:blipFill>
-                    <a:blip r:embed="rId22"/>
-                    <a:stretch>
-                      <a:fillRect/>
-                    </a:stretch>
-                  </pic:blipFill>
-                  <pic:spPr>
-                    <a:xfrm>
-                      <a:off x="0" y="0"/>
-                      <a:ext cx="6120130" cy="3062605"/>
-                    </a:xfrm>
-                    <a:prstGeom prst="rect">
-                      <a:avLst/>
-                    </a:prstGeom>
-                  </pic:spPr>
-                </pic:pic>
-              </a:graphicData>
-            </a:graphic>
-          </wp:inline>
-        </w:drawing>
-      </w:r>
     </w:p>
     <w:p>
       <w:pPr>
@@ -2874,52 +2861,9 @@
           <w:szCs w:val="36"/>
         </w:rPr>
       </w:pPr>
-      <w:r>
-        <w:rPr>
-          <w:noProof/>
-          <w:color w:val="000000" w:themeColor="text1"/>
-          <w:sz w:val="36"/>
-          <w:szCs w:val="36"/>
-        </w:rPr>
-        <w:drawing>
-          <wp:inline distT="0" distB="0" distL="0" distR="0" wp14:anchorId="18BDD1E4" wp14:editId="00B4CA44">
-            <wp:extent cx="6120130" cy="3071495"/>
-            <wp:effectExtent l="0" t="0" r="0" b="0"/>
-            <wp:docPr id="1588313333" name="Immagine 1" descr="Immagine che contiene testo, schermata, calzature, scarpa&#10;&#10;Descrizione generata automaticamente"/>
-            <wp:cNvGraphicFramePr>
-              <a:graphicFrameLocks xmlns:a="http://schemas.openxmlformats.org/drawingml/2006/main" noChangeAspect="1"/>
-            </wp:cNvGraphicFramePr>
-            <a:graphic xmlns:a="http://schemas.openxmlformats.org/drawingml/2006/main">
-              <a:graphicData uri="http://schemas.openxmlformats.org/drawingml/2006/picture">
-                <pic:pic xmlns:pic="http://schemas.openxmlformats.org/drawingml/2006/picture">
-                  <pic:nvPicPr>
-                    <pic:cNvPr id="1588313333" name="Immagine 1" descr="Immagine che contiene testo, schermata, calzature, scarpa&#10;&#10;Descrizione generata automaticamente"/>
-                    <pic:cNvPicPr/>
-                  </pic:nvPicPr>
-                  <pic:blipFill>
-                    <a:blip r:embed="rId23"/>
-                    <a:stretch>
-                      <a:fillRect/>
-                    </a:stretch>
-                  </pic:blipFill>
-                  <pic:spPr>
-                    <a:xfrm>
-                      <a:off x="0" y="0"/>
-                      <a:ext cx="6120130" cy="3071495"/>
-                    </a:xfrm>
-                    <a:prstGeom prst="rect">
-                      <a:avLst/>
-                    </a:prstGeom>
-                  </pic:spPr>
-                </pic:pic>
-              </a:graphicData>
-            </a:graphic>
-          </wp:inline>
-        </w:drawing>
-      </w:r>
     </w:p>
     <w:sectPr>
-      <w:footerReference w:type="default" r:id="rId24"/>
+      <w:footerReference w:type="default" r:id="rId22"/>
       <w:pgSz w:w="11906" w:h="16838"/>
       <w:pgMar w:top="1417" w:right="1134" w:bottom="1134" w:left="1134" w:header="708" w:footer="708" w:gutter="0"/>
       <w:cols w:space="708"/>

</xml_diff>